<commit_message>
Updated Base Resume with current job and skills.
</commit_message>
<xml_diff>
--- a/Patrick Chandler-Resume-Base.docx
+++ b/Patrick Chandler-Resume-Base.docx
@@ -969,15 +969,15 @@
         <w:tblLook w:noVBand="0" w:val="0000" w:noHBand="0" w:lastColumn="0" w:firstColumn="0" w:lastRow="0" w:firstRow="0"/>
       </w:tblPr>
       <w:tblGrid>
-        <w:gridCol w:w="4769"/>
-        <w:gridCol w:w="2520"/>
+        <w:gridCol w:w="4768"/>
+        <w:gridCol w:w="2521"/>
         <w:gridCol w:w="2091"/>
       </w:tblGrid>
       <w:tr>
         <w:trPr/>
         <w:tc>
           <w:tcPr>
-            <w:tcW w:w="4769" w:type="dxa"/>
+            <w:tcW w:w="4768" w:type="dxa"/>
             <w:tcBorders>
               <w:top w:val="single" w:sz="4" w:space="0" w:color="000000"/>
               <w:left w:val="single" w:sz="4" w:space="0" w:color="000000"/>
@@ -1007,7 +1007,7 @@
         </w:tc>
         <w:tc>
           <w:tcPr>
-            <w:tcW w:w="2520" w:type="dxa"/>
+            <w:tcW w:w="2521" w:type="dxa"/>
             <w:tcBorders>
               <w:top w:val="single" w:sz="4" w:space="0" w:color="000000"/>
               <w:left w:val="single" w:sz="4" w:space="0" w:color="000000"/>
@@ -1072,7 +1072,7 @@
         <w:trPr/>
         <w:tc>
           <w:tcPr>
-            <w:tcW w:w="4769" w:type="dxa"/>
+            <w:tcW w:w="4768" w:type="dxa"/>
             <w:tcBorders>
               <w:top w:val="single" w:sz="4" w:space="0" w:color="000000"/>
               <w:left w:val="single" w:sz="4" w:space="0" w:color="000000"/>
@@ -1099,7 +1099,7 @@
         </w:tc>
         <w:tc>
           <w:tcPr>
-            <w:tcW w:w="2520" w:type="dxa"/>
+            <w:tcW w:w="2521" w:type="dxa"/>
             <w:tcBorders>
               <w:top w:val="single" w:sz="4" w:space="0" w:color="000000"/>
               <w:left w:val="single" w:sz="4" w:space="0" w:color="000000"/>
@@ -1158,7 +1158,7 @@
         <w:trPr/>
         <w:tc>
           <w:tcPr>
-            <w:tcW w:w="4769" w:type="dxa"/>
+            <w:tcW w:w="4768" w:type="dxa"/>
             <w:tcBorders>
               <w:top w:val="single" w:sz="4" w:space="0" w:color="000000"/>
               <w:left w:val="single" w:sz="4" w:space="0" w:color="000000"/>
@@ -1185,7 +1185,7 @@
         </w:tc>
         <w:tc>
           <w:tcPr>
-            <w:tcW w:w="2520" w:type="dxa"/>
+            <w:tcW w:w="2521" w:type="dxa"/>
             <w:tcBorders>
               <w:top w:val="single" w:sz="4" w:space="0" w:color="000000"/>
               <w:left w:val="single" w:sz="4" w:space="0" w:color="000000"/>
@@ -1244,7 +1244,7 @@
         <w:trPr/>
         <w:tc>
           <w:tcPr>
-            <w:tcW w:w="4769" w:type="dxa"/>
+            <w:tcW w:w="4768" w:type="dxa"/>
             <w:tcBorders>
               <w:top w:val="single" w:sz="4" w:space="0" w:color="000000"/>
               <w:left w:val="single" w:sz="4" w:space="0" w:color="000000"/>
@@ -1271,7 +1271,7 @@
         </w:tc>
         <w:tc>
           <w:tcPr>
-            <w:tcW w:w="2520" w:type="dxa"/>
+            <w:tcW w:w="2521" w:type="dxa"/>
             <w:tcBorders>
               <w:top w:val="single" w:sz="4" w:space="0" w:color="000000"/>
               <w:left w:val="single" w:sz="4" w:space="0" w:color="000000"/>
@@ -1330,7 +1330,7 @@
         <w:trPr/>
         <w:tc>
           <w:tcPr>
-            <w:tcW w:w="4769" w:type="dxa"/>
+            <w:tcW w:w="4768" w:type="dxa"/>
             <w:tcBorders>
               <w:top w:val="single" w:sz="4" w:space="0" w:color="000000"/>
               <w:left w:val="single" w:sz="4" w:space="0" w:color="000000"/>
@@ -1357,7 +1357,7 @@
         </w:tc>
         <w:tc>
           <w:tcPr>
-            <w:tcW w:w="2520" w:type="dxa"/>
+            <w:tcW w:w="2521" w:type="dxa"/>
             <w:tcBorders>
               <w:top w:val="single" w:sz="4" w:space="0" w:color="000000"/>
               <w:left w:val="single" w:sz="4" w:space="0" w:color="000000"/>
@@ -1416,7 +1416,7 @@
         <w:trPr/>
         <w:tc>
           <w:tcPr>
-            <w:tcW w:w="4769" w:type="dxa"/>
+            <w:tcW w:w="4768" w:type="dxa"/>
             <w:tcBorders>
               <w:top w:val="single" w:sz="4" w:space="0" w:color="000000"/>
               <w:left w:val="single" w:sz="4" w:space="0" w:color="000000"/>
@@ -1443,7 +1443,7 @@
         </w:tc>
         <w:tc>
           <w:tcPr>
-            <w:tcW w:w="2520" w:type="dxa"/>
+            <w:tcW w:w="2521" w:type="dxa"/>
             <w:tcBorders>
               <w:top w:val="single" w:sz="4" w:space="0" w:color="000000"/>
               <w:left w:val="single" w:sz="4" w:space="0" w:color="000000"/>
@@ -1502,7 +1502,7 @@
         <w:trPr/>
         <w:tc>
           <w:tcPr>
-            <w:tcW w:w="4769" w:type="dxa"/>
+            <w:tcW w:w="4768" w:type="dxa"/>
             <w:tcBorders>
               <w:top w:val="single" w:sz="4" w:space="0" w:color="000000"/>
               <w:left w:val="single" w:sz="4" w:space="0" w:color="000000"/>
@@ -1529,7 +1529,7 @@
         </w:tc>
         <w:tc>
           <w:tcPr>
-            <w:tcW w:w="2520" w:type="dxa"/>
+            <w:tcW w:w="2521" w:type="dxa"/>
             <w:tcBorders>
               <w:top w:val="single" w:sz="4" w:space="0" w:color="000000"/>
               <w:left w:val="single" w:sz="4" w:space="0" w:color="000000"/>
@@ -1588,7 +1588,7 @@
         <w:trPr/>
         <w:tc>
           <w:tcPr>
-            <w:tcW w:w="4769" w:type="dxa"/>
+            <w:tcW w:w="4768" w:type="dxa"/>
             <w:tcBorders>
               <w:top w:val="single" w:sz="4" w:space="0" w:color="000000"/>
               <w:left w:val="single" w:sz="4" w:space="0" w:color="000000"/>
@@ -1618,7 +1618,7 @@
         </w:tc>
         <w:tc>
           <w:tcPr>
-            <w:tcW w:w="2520" w:type="dxa"/>
+            <w:tcW w:w="2521" w:type="dxa"/>
             <w:tcBorders>
               <w:top w:val="single" w:sz="4" w:space="0" w:color="000000"/>
               <w:left w:val="single" w:sz="4" w:space="0" w:color="000000"/>
@@ -1683,7 +1683,7 @@
         <w:trPr/>
         <w:tc>
           <w:tcPr>
-            <w:tcW w:w="4769" w:type="dxa"/>
+            <w:tcW w:w="4768" w:type="dxa"/>
             <w:tcBorders>
               <w:top w:val="single" w:sz="4" w:space="0" w:color="000000"/>
               <w:left w:val="single" w:sz="4" w:space="0" w:color="000000"/>
@@ -1710,7 +1710,7 @@
         </w:tc>
         <w:tc>
           <w:tcPr>
-            <w:tcW w:w="2520" w:type="dxa"/>
+            <w:tcW w:w="2521" w:type="dxa"/>
             <w:tcBorders>
               <w:top w:val="single" w:sz="4" w:space="0" w:color="000000"/>
               <w:left w:val="single" w:sz="4" w:space="0" w:color="000000"/>
@@ -1769,7 +1769,7 @@
         <w:trPr/>
         <w:tc>
           <w:tcPr>
-            <w:tcW w:w="4769" w:type="dxa"/>
+            <w:tcW w:w="4768" w:type="dxa"/>
             <w:tcBorders>
               <w:top w:val="single" w:sz="4" w:space="0" w:color="000000"/>
               <w:left w:val="single" w:sz="4" w:space="0" w:color="000000"/>
@@ -1796,7 +1796,7 @@
         </w:tc>
         <w:tc>
           <w:tcPr>
-            <w:tcW w:w="2520" w:type="dxa"/>
+            <w:tcW w:w="2521" w:type="dxa"/>
             <w:tcBorders>
               <w:top w:val="single" w:sz="4" w:space="0" w:color="000000"/>
               <w:left w:val="single" w:sz="4" w:space="0" w:color="000000"/>
@@ -1855,7 +1855,7 @@
         <w:trPr/>
         <w:tc>
           <w:tcPr>
-            <w:tcW w:w="4769" w:type="dxa"/>
+            <w:tcW w:w="4768" w:type="dxa"/>
             <w:tcBorders>
               <w:top w:val="single" w:sz="4" w:space="0" w:color="000000"/>
               <w:left w:val="single" w:sz="4" w:space="0" w:color="000000"/>
@@ -1882,7 +1882,7 @@
         </w:tc>
         <w:tc>
           <w:tcPr>
-            <w:tcW w:w="2520" w:type="dxa"/>
+            <w:tcW w:w="2521" w:type="dxa"/>
             <w:tcBorders>
               <w:top w:val="single" w:sz="4" w:space="0" w:color="000000"/>
               <w:left w:val="single" w:sz="4" w:space="0" w:color="000000"/>
@@ -1941,7 +1941,7 @@
         <w:trPr/>
         <w:tc>
           <w:tcPr>
-            <w:tcW w:w="4769" w:type="dxa"/>
+            <w:tcW w:w="4768" w:type="dxa"/>
             <w:tcBorders>
               <w:top w:val="single" w:sz="4" w:space="0" w:color="000000"/>
               <w:left w:val="single" w:sz="4" w:space="0" w:color="000000"/>
@@ -1968,7 +1968,7 @@
         </w:tc>
         <w:tc>
           <w:tcPr>
-            <w:tcW w:w="2520" w:type="dxa"/>
+            <w:tcW w:w="2521" w:type="dxa"/>
             <w:tcBorders>
               <w:top w:val="single" w:sz="4" w:space="0" w:color="000000"/>
               <w:left w:val="single" w:sz="4" w:space="0" w:color="000000"/>
@@ -2027,7 +2027,7 @@
         <w:trPr/>
         <w:tc>
           <w:tcPr>
-            <w:tcW w:w="4769" w:type="dxa"/>
+            <w:tcW w:w="4768" w:type="dxa"/>
             <w:tcBorders>
               <w:top w:val="single" w:sz="4" w:space="0" w:color="000000"/>
               <w:left w:val="single" w:sz="4" w:space="0" w:color="000000"/>
@@ -2054,7 +2054,7 @@
         </w:tc>
         <w:tc>
           <w:tcPr>
-            <w:tcW w:w="2520" w:type="dxa"/>
+            <w:tcW w:w="2521" w:type="dxa"/>
             <w:tcBorders>
               <w:top w:val="single" w:sz="4" w:space="0" w:color="000000"/>
               <w:left w:val="single" w:sz="4" w:space="0" w:color="000000"/>
@@ -2113,7 +2113,7 @@
         <w:trPr/>
         <w:tc>
           <w:tcPr>
-            <w:tcW w:w="4769" w:type="dxa"/>
+            <w:tcW w:w="4768" w:type="dxa"/>
             <w:tcBorders>
               <w:top w:val="single" w:sz="4" w:space="0" w:color="000000"/>
               <w:left w:val="single" w:sz="4" w:space="0" w:color="000000"/>
@@ -2140,7 +2140,7 @@
         </w:tc>
         <w:tc>
           <w:tcPr>
-            <w:tcW w:w="2520" w:type="dxa"/>
+            <w:tcW w:w="2521" w:type="dxa"/>
             <w:tcBorders>
               <w:top w:val="single" w:sz="4" w:space="0" w:color="000000"/>
               <w:left w:val="single" w:sz="4" w:space="0" w:color="000000"/>
@@ -2199,7 +2199,7 @@
         <w:trPr/>
         <w:tc>
           <w:tcPr>
-            <w:tcW w:w="4769" w:type="dxa"/>
+            <w:tcW w:w="4768" w:type="dxa"/>
             <w:tcBorders>
               <w:top w:val="single" w:sz="4" w:space="0" w:color="000000"/>
               <w:left w:val="single" w:sz="4" w:space="0" w:color="000000"/>
@@ -2226,7 +2226,7 @@
         </w:tc>
         <w:tc>
           <w:tcPr>
-            <w:tcW w:w="2520" w:type="dxa"/>
+            <w:tcW w:w="2521" w:type="dxa"/>
             <w:tcBorders>
               <w:top w:val="single" w:sz="4" w:space="0" w:color="000000"/>
               <w:left w:val="single" w:sz="4" w:space="0" w:color="000000"/>
@@ -2285,7 +2285,7 @@
         <w:trPr/>
         <w:tc>
           <w:tcPr>
-            <w:tcW w:w="4769" w:type="dxa"/>
+            <w:tcW w:w="4768" w:type="dxa"/>
             <w:tcBorders>
               <w:top w:val="single" w:sz="4" w:space="0" w:color="000000"/>
               <w:left w:val="single" w:sz="4" w:space="0" w:color="000000"/>
@@ -2312,7 +2312,7 @@
         </w:tc>
         <w:tc>
           <w:tcPr>
-            <w:tcW w:w="2520" w:type="dxa"/>
+            <w:tcW w:w="2521" w:type="dxa"/>
             <w:tcBorders>
               <w:top w:val="single" w:sz="4" w:space="0" w:color="000000"/>
               <w:left w:val="single" w:sz="4" w:space="0" w:color="000000"/>
@@ -2371,7 +2371,7 @@
         <w:trPr/>
         <w:tc>
           <w:tcPr>
-            <w:tcW w:w="4769" w:type="dxa"/>
+            <w:tcW w:w="4768" w:type="dxa"/>
             <w:tcBorders>
               <w:top w:val="single" w:sz="4" w:space="0" w:color="000000"/>
               <w:left w:val="single" w:sz="4" w:space="0" w:color="000000"/>
@@ -2398,7 +2398,7 @@
         </w:tc>
         <w:tc>
           <w:tcPr>
-            <w:tcW w:w="2520" w:type="dxa"/>
+            <w:tcW w:w="2521" w:type="dxa"/>
             <w:tcBorders>
               <w:top w:val="single" w:sz="4" w:space="0" w:color="000000"/>
               <w:left w:val="single" w:sz="4" w:space="0" w:color="000000"/>
@@ -2457,7 +2457,7 @@
         <w:trPr/>
         <w:tc>
           <w:tcPr>
-            <w:tcW w:w="4769" w:type="dxa"/>
+            <w:tcW w:w="4768" w:type="dxa"/>
             <w:tcBorders>
               <w:top w:val="single" w:sz="4" w:space="0" w:color="000000"/>
               <w:left w:val="single" w:sz="4" w:space="0" w:color="000000"/>
@@ -2484,7 +2484,7 @@
         </w:tc>
         <w:tc>
           <w:tcPr>
-            <w:tcW w:w="2520" w:type="dxa"/>
+            <w:tcW w:w="2521" w:type="dxa"/>
             <w:tcBorders>
               <w:top w:val="single" w:sz="4" w:space="0" w:color="000000"/>
               <w:left w:val="single" w:sz="4" w:space="0" w:color="000000"/>
@@ -2543,7 +2543,7 @@
         <w:trPr/>
         <w:tc>
           <w:tcPr>
-            <w:tcW w:w="4769" w:type="dxa"/>
+            <w:tcW w:w="4768" w:type="dxa"/>
             <w:tcBorders>
               <w:top w:val="single" w:sz="4" w:space="0" w:color="000000"/>
               <w:left w:val="single" w:sz="4" w:space="0" w:color="000000"/>
@@ -2570,7 +2570,7 @@
         </w:tc>
         <w:tc>
           <w:tcPr>
-            <w:tcW w:w="2520" w:type="dxa"/>
+            <w:tcW w:w="2521" w:type="dxa"/>
             <w:tcBorders>
               <w:top w:val="single" w:sz="4" w:space="0" w:color="000000"/>
               <w:left w:val="single" w:sz="4" w:space="0" w:color="000000"/>
@@ -2629,7 +2629,7 @@
         <w:trPr/>
         <w:tc>
           <w:tcPr>
-            <w:tcW w:w="4769" w:type="dxa"/>
+            <w:tcW w:w="4768" w:type="dxa"/>
             <w:tcBorders>
               <w:top w:val="single" w:sz="4" w:space="0" w:color="000000"/>
               <w:left w:val="single" w:sz="4" w:space="0" w:color="000000"/>
@@ -2656,7 +2656,7 @@
         </w:tc>
         <w:tc>
           <w:tcPr>
-            <w:tcW w:w="2520" w:type="dxa"/>
+            <w:tcW w:w="2521" w:type="dxa"/>
             <w:tcBorders>
               <w:top w:val="single" w:sz="4" w:space="0" w:color="000000"/>
               <w:left w:val="single" w:sz="4" w:space="0" w:color="000000"/>
@@ -2715,7 +2715,7 @@
         <w:trPr/>
         <w:tc>
           <w:tcPr>
-            <w:tcW w:w="4769" w:type="dxa"/>
+            <w:tcW w:w="4768" w:type="dxa"/>
             <w:tcBorders>
               <w:top w:val="single" w:sz="4" w:space="0" w:color="000000"/>
               <w:left w:val="single" w:sz="4" w:space="0" w:color="000000"/>
@@ -2742,7 +2742,7 @@
         </w:tc>
         <w:tc>
           <w:tcPr>
-            <w:tcW w:w="2520" w:type="dxa"/>
+            <w:tcW w:w="2521" w:type="dxa"/>
             <w:tcBorders>
               <w:top w:val="single" w:sz="4" w:space="0" w:color="000000"/>
               <w:left w:val="single" w:sz="4" w:space="0" w:color="000000"/>
@@ -2801,7 +2801,7 @@
         <w:trPr/>
         <w:tc>
           <w:tcPr>
-            <w:tcW w:w="4769" w:type="dxa"/>
+            <w:tcW w:w="4768" w:type="dxa"/>
             <w:tcBorders>
               <w:top w:val="single" w:sz="4" w:space="0" w:color="000000"/>
               <w:left w:val="single" w:sz="4" w:space="0" w:color="000000"/>
@@ -2828,7 +2828,7 @@
         </w:tc>
         <w:tc>
           <w:tcPr>
-            <w:tcW w:w="2520" w:type="dxa"/>
+            <w:tcW w:w="2521" w:type="dxa"/>
             <w:tcBorders>
               <w:top w:val="single" w:sz="4" w:space="0" w:color="000000"/>
               <w:left w:val="single" w:sz="4" w:space="0" w:color="000000"/>
@@ -2887,7 +2887,7 @@
         <w:trPr/>
         <w:tc>
           <w:tcPr>
-            <w:tcW w:w="4769" w:type="dxa"/>
+            <w:tcW w:w="4768" w:type="dxa"/>
             <w:tcBorders>
               <w:top w:val="single" w:sz="4" w:space="0" w:color="000000"/>
               <w:left w:val="single" w:sz="4" w:space="0" w:color="000000"/>
@@ -2914,7 +2914,7 @@
         </w:tc>
         <w:tc>
           <w:tcPr>
-            <w:tcW w:w="2520" w:type="dxa"/>
+            <w:tcW w:w="2521" w:type="dxa"/>
             <w:tcBorders>
               <w:top w:val="single" w:sz="4" w:space="0" w:color="000000"/>
               <w:left w:val="single" w:sz="4" w:space="0" w:color="000000"/>
@@ -2973,7 +2973,7 @@
         <w:trPr/>
         <w:tc>
           <w:tcPr>
-            <w:tcW w:w="4769" w:type="dxa"/>
+            <w:tcW w:w="4768" w:type="dxa"/>
             <w:tcBorders>
               <w:top w:val="single" w:sz="4" w:space="0" w:color="000000"/>
               <w:left w:val="single" w:sz="4" w:space="0" w:color="000000"/>
@@ -3000,7 +3000,7 @@
         </w:tc>
         <w:tc>
           <w:tcPr>
-            <w:tcW w:w="2520" w:type="dxa"/>
+            <w:tcW w:w="2521" w:type="dxa"/>
             <w:tcBorders>
               <w:top w:val="single" w:sz="4" w:space="0" w:color="000000"/>
               <w:left w:val="single" w:sz="4" w:space="0" w:color="000000"/>
@@ -3059,7 +3059,7 @@
         <w:trPr/>
         <w:tc>
           <w:tcPr>
-            <w:tcW w:w="4769" w:type="dxa"/>
+            <w:tcW w:w="4768" w:type="dxa"/>
             <w:tcBorders>
               <w:top w:val="single" w:sz="4" w:space="0" w:color="000000"/>
               <w:left w:val="single" w:sz="4" w:space="0" w:color="000000"/>
@@ -3089,7 +3089,7 @@
         </w:tc>
         <w:tc>
           <w:tcPr>
-            <w:tcW w:w="2520" w:type="dxa"/>
+            <w:tcW w:w="2521" w:type="dxa"/>
             <w:tcBorders>
               <w:top w:val="single" w:sz="4" w:space="0" w:color="000000"/>
               <w:left w:val="single" w:sz="4" w:space="0" w:color="000000"/>
@@ -3154,7 +3154,7 @@
         <w:trPr/>
         <w:tc>
           <w:tcPr>
-            <w:tcW w:w="4769" w:type="dxa"/>
+            <w:tcW w:w="4768" w:type="dxa"/>
             <w:tcBorders>
               <w:top w:val="single" w:sz="4" w:space="0" w:color="000000"/>
               <w:left w:val="single" w:sz="4" w:space="0" w:color="000000"/>
@@ -3181,7 +3181,7 @@
         </w:tc>
         <w:tc>
           <w:tcPr>
-            <w:tcW w:w="2520" w:type="dxa"/>
+            <w:tcW w:w="2521" w:type="dxa"/>
             <w:tcBorders>
               <w:top w:val="single" w:sz="4" w:space="0" w:color="000000"/>
               <w:left w:val="single" w:sz="4" w:space="0" w:color="000000"/>
@@ -3240,7 +3240,7 @@
         <w:trPr/>
         <w:tc>
           <w:tcPr>
-            <w:tcW w:w="4769" w:type="dxa"/>
+            <w:tcW w:w="4768" w:type="dxa"/>
             <w:tcBorders>
               <w:top w:val="single" w:sz="4" w:space="0" w:color="000000"/>
               <w:left w:val="single" w:sz="4" w:space="0" w:color="000000"/>
@@ -3267,7 +3267,7 @@
         </w:tc>
         <w:tc>
           <w:tcPr>
-            <w:tcW w:w="2520" w:type="dxa"/>
+            <w:tcW w:w="2521" w:type="dxa"/>
             <w:tcBorders>
               <w:top w:val="single" w:sz="4" w:space="0" w:color="000000"/>
               <w:left w:val="single" w:sz="4" w:space="0" w:color="000000"/>
@@ -3326,7 +3326,7 @@
         <w:trPr/>
         <w:tc>
           <w:tcPr>
-            <w:tcW w:w="4769" w:type="dxa"/>
+            <w:tcW w:w="4768" w:type="dxa"/>
             <w:tcBorders>
               <w:top w:val="single" w:sz="4" w:space="0" w:color="000000"/>
               <w:left w:val="single" w:sz="4" w:space="0" w:color="000000"/>
@@ -3353,7 +3353,7 @@
         </w:tc>
         <w:tc>
           <w:tcPr>
-            <w:tcW w:w="2520" w:type="dxa"/>
+            <w:tcW w:w="2521" w:type="dxa"/>
             <w:tcBorders>
               <w:top w:val="single" w:sz="4" w:space="0" w:color="000000"/>
               <w:left w:val="single" w:sz="4" w:space="0" w:color="000000"/>
@@ -3412,7 +3412,7 @@
         <w:trPr/>
         <w:tc>
           <w:tcPr>
-            <w:tcW w:w="4769" w:type="dxa"/>
+            <w:tcW w:w="4768" w:type="dxa"/>
             <w:tcBorders>
               <w:top w:val="single" w:sz="4" w:space="0" w:color="000000"/>
               <w:left w:val="single" w:sz="4" w:space="0" w:color="000000"/>
@@ -3439,7 +3439,7 @@
         </w:tc>
         <w:tc>
           <w:tcPr>
-            <w:tcW w:w="2520" w:type="dxa"/>
+            <w:tcW w:w="2521" w:type="dxa"/>
             <w:tcBorders>
               <w:top w:val="single" w:sz="4" w:space="0" w:color="000000"/>
               <w:left w:val="single" w:sz="4" w:space="0" w:color="000000"/>
@@ -3498,7 +3498,7 @@
         <w:trPr/>
         <w:tc>
           <w:tcPr>
-            <w:tcW w:w="4769" w:type="dxa"/>
+            <w:tcW w:w="4768" w:type="dxa"/>
             <w:tcBorders>
               <w:top w:val="single" w:sz="4" w:space="0" w:color="000000"/>
               <w:left w:val="single" w:sz="4" w:space="0" w:color="000000"/>
@@ -3525,7 +3525,7 @@
         </w:tc>
         <w:tc>
           <w:tcPr>
-            <w:tcW w:w="2520" w:type="dxa"/>
+            <w:tcW w:w="2521" w:type="dxa"/>
             <w:tcBorders>
               <w:top w:val="single" w:sz="4" w:space="0" w:color="000000"/>
               <w:left w:val="single" w:sz="4" w:space="0" w:color="000000"/>
@@ -3584,7 +3584,7 @@
         <w:trPr/>
         <w:tc>
           <w:tcPr>
-            <w:tcW w:w="4769" w:type="dxa"/>
+            <w:tcW w:w="4768" w:type="dxa"/>
             <w:tcBorders>
               <w:top w:val="single" w:sz="4" w:space="0" w:color="000000"/>
               <w:left w:val="single" w:sz="4" w:space="0" w:color="000000"/>
@@ -3611,7 +3611,7 @@
         </w:tc>
         <w:tc>
           <w:tcPr>
-            <w:tcW w:w="2520" w:type="dxa"/>
+            <w:tcW w:w="2521" w:type="dxa"/>
             <w:tcBorders>
               <w:top w:val="single" w:sz="4" w:space="0" w:color="000000"/>
               <w:left w:val="single" w:sz="4" w:space="0" w:color="000000"/>
@@ -3670,8 +3670,9 @@
         <w:trPr/>
         <w:tc>
           <w:tcPr>
-            <w:tcW w:w="4769" w:type="dxa"/>
-            <w:tcBorders>
+            <w:tcW w:w="4768" w:type="dxa"/>
+            <w:tcBorders>
+              <w:top w:val="single" w:sz="4" w:space="0" w:color="000000"/>
               <w:left w:val="single" w:sz="4" w:space="0" w:color="000000"/>
               <w:bottom w:val="single" w:sz="4" w:space="0" w:color="000000"/>
               <w:insideH w:val="single" w:sz="4" w:space="0" w:color="000000"/>
@@ -3696,8 +3697,9 @@
         </w:tc>
         <w:tc>
           <w:tcPr>
-            <w:tcW w:w="2520" w:type="dxa"/>
-            <w:tcBorders>
+            <w:tcW w:w="2521" w:type="dxa"/>
+            <w:tcBorders>
+              <w:top w:val="single" w:sz="4" w:space="0" w:color="000000"/>
               <w:left w:val="single" w:sz="4" w:space="0" w:color="000000"/>
               <w:bottom w:val="single" w:sz="4" w:space="0" w:color="000000"/>
               <w:insideH w:val="single" w:sz="4" w:space="0" w:color="000000"/>
@@ -3724,6 +3726,7 @@
           <w:tcPr>
             <w:tcW w:w="2091" w:type="dxa"/>
             <w:tcBorders>
+              <w:top w:val="single" w:sz="4" w:space="0" w:color="000000"/>
               <w:left w:val="single" w:sz="4" w:space="0" w:color="000000"/>
               <w:bottom w:val="single" w:sz="4" w:space="0" w:color="000000"/>
               <w:right w:val="single" w:sz="4" w:space="0" w:color="000000"/>
@@ -3753,7 +3756,7 @@
         <w:trPr/>
         <w:tc>
           <w:tcPr>
-            <w:tcW w:w="4769" w:type="dxa"/>
+            <w:tcW w:w="4768" w:type="dxa"/>
             <w:tcBorders>
               <w:top w:val="single" w:sz="4" w:space="0" w:color="000000"/>
               <w:left w:val="single" w:sz="4" w:space="0" w:color="000000"/>
@@ -3780,7 +3783,7 @@
         </w:tc>
         <w:tc>
           <w:tcPr>
-            <w:tcW w:w="2520" w:type="dxa"/>
+            <w:tcW w:w="2521" w:type="dxa"/>
             <w:tcBorders>
               <w:top w:val="single" w:sz="4" w:space="0" w:color="000000"/>
               <w:left w:val="single" w:sz="4" w:space="0" w:color="000000"/>
@@ -3839,7 +3842,7 @@
         <w:trPr/>
         <w:tc>
           <w:tcPr>
-            <w:tcW w:w="4769" w:type="dxa"/>
+            <w:tcW w:w="4768" w:type="dxa"/>
             <w:tcBorders>
               <w:top w:val="single" w:sz="4" w:space="0" w:color="000000"/>
               <w:left w:val="single" w:sz="4" w:space="0" w:color="000000"/>
@@ -3866,7 +3869,7 @@
         </w:tc>
         <w:tc>
           <w:tcPr>
-            <w:tcW w:w="2520" w:type="dxa"/>
+            <w:tcW w:w="2521" w:type="dxa"/>
             <w:tcBorders>
               <w:top w:val="single" w:sz="4" w:space="0" w:color="000000"/>
               <w:left w:val="single" w:sz="4" w:space="0" w:color="000000"/>
@@ -3925,7 +3928,7 @@
         <w:trPr/>
         <w:tc>
           <w:tcPr>
-            <w:tcW w:w="4769" w:type="dxa"/>
+            <w:tcW w:w="4768" w:type="dxa"/>
             <w:tcBorders>
               <w:top w:val="single" w:sz="4" w:space="0" w:color="000000"/>
               <w:left w:val="single" w:sz="4" w:space="0" w:color="000000"/>
@@ -3952,7 +3955,7 @@
         </w:tc>
         <w:tc>
           <w:tcPr>
-            <w:tcW w:w="2520" w:type="dxa"/>
+            <w:tcW w:w="2521" w:type="dxa"/>
             <w:tcBorders>
               <w:top w:val="single" w:sz="4" w:space="0" w:color="000000"/>
               <w:left w:val="single" w:sz="4" w:space="0" w:color="000000"/>
@@ -4011,7 +4014,7 @@
         <w:trPr/>
         <w:tc>
           <w:tcPr>
-            <w:tcW w:w="4769" w:type="dxa"/>
+            <w:tcW w:w="4768" w:type="dxa"/>
             <w:tcBorders>
               <w:top w:val="single" w:sz="4" w:space="0" w:color="000000"/>
               <w:left w:val="single" w:sz="4" w:space="0" w:color="000000"/>
@@ -4038,7 +4041,7 @@
         </w:tc>
         <w:tc>
           <w:tcPr>
-            <w:tcW w:w="2520" w:type="dxa"/>
+            <w:tcW w:w="2521" w:type="dxa"/>
             <w:tcBorders>
               <w:top w:val="single" w:sz="4" w:space="0" w:color="000000"/>
               <w:left w:val="single" w:sz="4" w:space="0" w:color="000000"/>
@@ -4097,7 +4100,7 @@
         <w:trPr/>
         <w:tc>
           <w:tcPr>
-            <w:tcW w:w="4769" w:type="dxa"/>
+            <w:tcW w:w="4768" w:type="dxa"/>
             <w:tcBorders>
               <w:top w:val="single" w:sz="4" w:space="0" w:color="000000"/>
               <w:left w:val="single" w:sz="4" w:space="0" w:color="000000"/>
@@ -4124,7 +4127,7 @@
         </w:tc>
         <w:tc>
           <w:tcPr>
-            <w:tcW w:w="2520" w:type="dxa"/>
+            <w:tcW w:w="2521" w:type="dxa"/>
             <w:tcBorders>
               <w:top w:val="single" w:sz="4" w:space="0" w:color="000000"/>
               <w:left w:val="single" w:sz="4" w:space="0" w:color="000000"/>
@@ -4183,7 +4186,7 @@
         <w:trPr/>
         <w:tc>
           <w:tcPr>
-            <w:tcW w:w="4769" w:type="dxa"/>
+            <w:tcW w:w="4768" w:type="dxa"/>
             <w:tcBorders>
               <w:top w:val="single" w:sz="4" w:space="0" w:color="000000"/>
               <w:left w:val="single" w:sz="4" w:space="0" w:color="000000"/>
@@ -4210,7 +4213,7 @@
         </w:tc>
         <w:tc>
           <w:tcPr>
-            <w:tcW w:w="2520" w:type="dxa"/>
+            <w:tcW w:w="2521" w:type="dxa"/>
             <w:tcBorders>
               <w:top w:val="single" w:sz="4" w:space="0" w:color="000000"/>
               <w:left w:val="single" w:sz="4" w:space="0" w:color="000000"/>
@@ -4269,7 +4272,7 @@
         <w:trPr/>
         <w:tc>
           <w:tcPr>
-            <w:tcW w:w="4769" w:type="dxa"/>
+            <w:tcW w:w="4768" w:type="dxa"/>
             <w:tcBorders>
               <w:top w:val="single" w:sz="4" w:space="0" w:color="000000"/>
               <w:left w:val="single" w:sz="4" w:space="0" w:color="000000"/>
@@ -4296,7 +4299,7 @@
         </w:tc>
         <w:tc>
           <w:tcPr>
-            <w:tcW w:w="2520" w:type="dxa"/>
+            <w:tcW w:w="2521" w:type="dxa"/>
             <w:tcBorders>
               <w:top w:val="single" w:sz="4" w:space="0" w:color="000000"/>
               <w:left w:val="single" w:sz="4" w:space="0" w:color="000000"/>
@@ -4355,7 +4358,7 @@
         <w:trPr/>
         <w:tc>
           <w:tcPr>
-            <w:tcW w:w="4769" w:type="dxa"/>
+            <w:tcW w:w="4768" w:type="dxa"/>
             <w:tcBorders>
               <w:top w:val="single" w:sz="4" w:space="0" w:color="000000"/>
               <w:left w:val="single" w:sz="4" w:space="0" w:color="000000"/>
@@ -4387,12 +4390,41 @@
         </w:tc>
         <w:tc>
           <w:tcPr>
-            <w:tcW w:w="2520" w:type="dxa"/>
-            <w:tcBorders>
-              <w:top w:val="single" w:sz="4" w:space="0" w:color="000000"/>
-              <w:left w:val="single" w:sz="4" w:space="0" w:color="000000"/>
-              <w:bottom w:val="single" w:sz="4" w:space="0" w:color="000000"/>
-              <w:insideH w:val="single" w:sz="4" w:space="0" w:color="000000"/>
+            <w:tcW w:w="2521" w:type="dxa"/>
+            <w:tcBorders>
+              <w:top w:val="single" w:sz="4" w:space="0" w:color="000000"/>
+              <w:left w:val="single" w:sz="4" w:space="0" w:color="000000"/>
+              <w:bottom w:val="single" w:sz="4" w:space="0" w:color="000000"/>
+              <w:insideH w:val="single" w:sz="4" w:space="0" w:color="000000"/>
+            </w:tcBorders>
+            <w:shd w:fill="auto" w:val="clear"/>
+          </w:tcPr>
+          <w:p>
+            <w:pPr>
+              <w:pStyle w:val="PlainText"/>
+              <w:snapToGrid w:val="false"/>
+              <w:rPr/>
+            </w:pPr>
+            <w:r>
+              <w:rPr>
+                <w:rFonts w:ascii="Times New Roman" w:hAnsi="Times New Roman"/>
+                <w:b/>
+                <w:bCs/>
+              </w:rPr>
+              <w:t>DURATION</w:t>
+            </w:r>
+          </w:p>
+        </w:tc>
+        <w:tc>
+          <w:tcPr>
+            <w:tcW w:w="2091" w:type="dxa"/>
+            <w:tcBorders>
+              <w:top w:val="single" w:sz="4" w:space="0" w:color="000000"/>
+              <w:left w:val="single" w:sz="4" w:space="0" w:color="000000"/>
+              <w:bottom w:val="single" w:sz="4" w:space="0" w:color="000000"/>
+              <w:right w:val="single" w:sz="4" w:space="0" w:color="000000"/>
+              <w:insideH w:val="single" w:sz="4" w:space="0" w:color="000000"/>
+              <w:insideV w:val="single" w:sz="4" w:space="0" w:color="000000"/>
             </w:tcBorders>
             <w:shd w:fill="auto" w:val="clear"/>
           </w:tcPr>
@@ -4413,40 +4445,6 @@
                 <w:b/>
                 <w:bCs/>
               </w:rPr>
-              <w:t>DURATION</w:t>
-            </w:r>
-          </w:p>
-        </w:tc>
-        <w:tc>
-          <w:tcPr>
-            <w:tcW w:w="2091" w:type="dxa"/>
-            <w:tcBorders>
-              <w:top w:val="single" w:sz="4" w:space="0" w:color="000000"/>
-              <w:left w:val="single" w:sz="4" w:space="0" w:color="000000"/>
-              <w:bottom w:val="single" w:sz="4" w:space="0" w:color="000000"/>
-              <w:right w:val="single" w:sz="4" w:space="0" w:color="000000"/>
-              <w:insideH w:val="single" w:sz="4" w:space="0" w:color="000000"/>
-              <w:insideV w:val="single" w:sz="4" w:space="0" w:color="000000"/>
-            </w:tcBorders>
-            <w:shd w:fill="auto" w:val="clear"/>
-          </w:tcPr>
-          <w:p>
-            <w:pPr>
-              <w:pStyle w:val="PlainText"/>
-              <w:snapToGrid w:val="false"/>
-              <w:rPr>
-                <w:rFonts w:ascii="Times New Roman" w:hAnsi="Times New Roman"/>
-                <w:b/>
-                <w:b/>
-                <w:bCs/>
-              </w:rPr>
-            </w:pPr>
-            <w:r>
-              <w:rPr>
-                <w:rFonts w:ascii="Times New Roman" w:hAnsi="Times New Roman"/>
-                <w:b/>
-                <w:bCs/>
-              </w:rPr>
               <w:t>PROFICIENCY</w:t>
             </w:r>
           </w:p>
@@ -4456,7 +4454,7 @@
         <w:trPr/>
         <w:tc>
           <w:tcPr>
-            <w:tcW w:w="4769" w:type="dxa"/>
+            <w:tcW w:w="4768" w:type="dxa"/>
             <w:tcBorders>
               <w:top w:val="single" w:sz="4" w:space="0" w:color="000000"/>
               <w:left w:val="single" w:sz="4" w:space="0" w:color="000000"/>
@@ -4483,7 +4481,7 @@
         </w:tc>
         <w:tc>
           <w:tcPr>
-            <w:tcW w:w="2520" w:type="dxa"/>
+            <w:tcW w:w="2521" w:type="dxa"/>
             <w:tcBorders>
               <w:top w:val="single" w:sz="4" w:space="0" w:color="000000"/>
               <w:left w:val="single" w:sz="4" w:space="0" w:color="000000"/>
@@ -4542,7 +4540,7 @@
         <w:trPr/>
         <w:tc>
           <w:tcPr>
-            <w:tcW w:w="4769" w:type="dxa"/>
+            <w:tcW w:w="4768" w:type="dxa"/>
             <w:tcBorders>
               <w:top w:val="single" w:sz="4" w:space="0" w:color="000000"/>
               <w:left w:val="single" w:sz="4" w:space="0" w:color="000000"/>
@@ -4569,7 +4567,7 @@
         </w:tc>
         <w:tc>
           <w:tcPr>
-            <w:tcW w:w="2520" w:type="dxa"/>
+            <w:tcW w:w="2521" w:type="dxa"/>
             <w:tcBorders>
               <w:top w:val="single" w:sz="4" w:space="0" w:color="000000"/>
               <w:left w:val="single" w:sz="4" w:space="0" w:color="000000"/>
@@ -4632,39 +4630,17 @@
         <w:jc w:val="both"/>
         <w:rPr>
           <w:rFonts w:ascii="Times New Roman" w:hAnsi="Times New Roman"/>
-          <w:sz w:val="20"/>
-        </w:rPr>
-      </w:pPr>
-      <w:r>
-        <w:rPr>
-          <w:rFonts w:ascii="Times New Roman" w:hAnsi="Times New Roman"/>
-          <w:sz w:val="20"/>
-        </w:rPr>
-      </w:r>
-    </w:p>
-    <w:p>
-      <w:pPr>
-        <w:pStyle w:val="Normal"/>
-        <w:rPr>
-          <w:rFonts w:ascii="Times New Roman" w:hAnsi="Times New Roman"/>
-          <w:b/>
-          <w:b/>
+          <w:ins w:id="1" w:author="Unknown Author" w:date="2018-06-04T15:14:09Z"/>
           <w:i/>
           <w:i/>
           <w:sz w:val="20"/>
         </w:rPr>
       </w:pPr>
-      <w:r>
-        <w:rPr>
-          <w:rFonts w:ascii="Times New Roman" w:hAnsi="Times New Roman"/>
-          <w:b/>
-          <w:i/>
-          <w:sz w:val="20"/>
-        </w:rPr>
-      </w:r>
-      <w:r>
-        <w:br w:type="page"/>
-      </w:r>
+      <w:ins w:id="0" w:author="Unknown Author" w:date="2018-06-04T15:14:09Z">
+        <w:r>
+          <w:rPr/>
+        </w:r>
+      </w:ins>
     </w:p>
     <w:p>
       <w:pPr>
@@ -4673,10 +4649,43 @@
         <w:jc w:val="both"/>
         <w:rPr>
           <w:rFonts w:ascii="Times New Roman" w:hAnsi="Times New Roman"/>
+          <w:del w:id="3" w:author="Unknown Author" w:date="2018-06-04T15:13:50Z"/>
           <w:i/>
           <w:i/>
           <w:sz w:val="20"/>
         </w:rPr>
+      </w:pPr>
+      <w:del w:id="2" w:author="Unknown Author" w:date="2018-06-04T15:13:50Z">
+        <w:r>
+          <w:rPr/>
+        </w:r>
+      </w:del>
+    </w:p>
+    <w:p>
+      <w:pPr>
+        <w:pStyle w:val="Resumetitles"/>
+        <w:spacing w:lineRule="exact" w:line="362"/>
+        <w:jc w:val="both"/>
+        <w:rPr>
+          <w:rFonts w:ascii="Times New Roman" w:hAnsi="Times New Roman"/>
+          <w:del w:id="5" w:author="Unknown Author" w:date="2018-06-04T15:12:48Z"/>
+          <w:i/>
+          <w:i/>
+          <w:sz w:val="20"/>
+        </w:rPr>
+      </w:pPr>
+      <w:del w:id="4" w:author="Unknown Author" w:date="2018-06-04T15:12:48Z">
+        <w:r>
+          <w:rPr/>
+        </w:r>
+      </w:del>
+    </w:p>
+    <w:p>
+      <w:pPr>
+        <w:pStyle w:val="Resumetitles"/>
+        <w:spacing w:lineRule="exact" w:line="362"/>
+        <w:jc w:val="both"/>
+        <w:rPr/>
       </w:pPr>
       <w:r>
         <w:rPr>
@@ -4695,10 +4704,7 @@
           <w:tab w:val="left" w:pos="1980" w:leader="none"/>
           <w:tab w:val="left" w:pos="10476" w:leader="none"/>
         </w:tabs>
-        <w:rPr>
-          <w:rFonts w:ascii="Times New Roman" w:hAnsi="Times New Roman"/>
-          <w:sz w:val="20"/>
-        </w:rPr>
+        <w:rPr/>
       </w:pPr>
       <w:r>
         <w:rPr>
@@ -4752,12 +4758,118 @@
           <w:sz w:val="20"/>
         </w:rPr>
       </w:pPr>
-      <w:r>
-        <w:rPr>
-          <w:rFonts w:ascii="Times New Roman" w:hAnsi="Times New Roman"/>
-          <w:sz w:val="20"/>
-        </w:rPr>
-      </w:r>
+      <w:ins w:id="6" w:author="Unknown Author" w:date="2018-06-04T15:22:51Z">
+        <w:r>
+          <w:rPr>
+            <w:rFonts w:ascii="Times New Roman" w:hAnsi="Times New Roman"/>
+            <w:b/>
+            <w:bCs/>
+            <w:sz w:val="20"/>
+          </w:rPr>
+          <w:t>System Administration</w:t>
+        </w:r>
+      </w:ins>
+      <w:ins w:id="7" w:author="Unknown Author" w:date="2018-06-04T15:22:51Z">
+        <w:r>
+          <w:rPr>
+            <w:rFonts w:ascii="Times New Roman" w:hAnsi="Times New Roman"/>
+            <w:sz w:val="20"/>
+          </w:rPr>
+          <w:t>:</w:t>
+        </w:r>
+      </w:ins>
+      <w:ins w:id="8" w:author="Unknown Author" w:date="2018-06-04T15:23:11Z">
+        <w:r>
+          <w:rPr>
+            <w:rFonts w:ascii="Times New Roman" w:hAnsi="Times New Roman"/>
+            <w:sz w:val="20"/>
+          </w:rPr>
+          <w:t xml:space="preserve">  Scipting/Programming languages (Bash/Sh, Python, Sed), Ansible, O</w:t>
+        </w:r>
+      </w:ins>
+      <w:ins w:id="9" w:author="Unknown Author" w:date="2018-06-04T15:24:00Z">
+        <w:r>
+          <w:rPr>
+            <w:rFonts w:ascii="Times New Roman" w:hAnsi="Times New Roman"/>
+            <w:sz w:val="20"/>
+          </w:rPr>
+          <w:t>penstack, Docker, VMWare ESIx, Virtualbox, Vagrant, Linux OS (Ubuntu, Debian, Fedora, CentOS, RHEL</w:t>
+        </w:r>
+      </w:ins>
+      <w:ins w:id="10" w:author="Unknown Author" w:date="2018-06-04T15:25:03Z">
+        <w:r>
+          <w:rPr>
+            <w:rFonts w:ascii="Times New Roman" w:hAnsi="Times New Roman"/>
+            <w:sz w:val="20"/>
+          </w:rPr>
+          <w:t>), Windows OS (XP, 7, 8, 8.1, 10, Server 2003, Server 2012, Server 2016).</w:t>
+        </w:r>
+      </w:ins>
+    </w:p>
+    <w:p>
+      <w:pPr>
+        <w:pStyle w:val="Normal"/>
+        <w:rPr>
+          <w:rFonts w:ascii="Times New Roman" w:hAnsi="Times New Roman"/>
+          <w:sz w:val="20"/>
+        </w:rPr>
+      </w:pPr>
+      <w:ins w:id="11" w:author="Unknown Author" w:date="2018-06-04T15:26:35Z">
+        <w:r>
+          <w:rPr>
+            <w:rFonts w:ascii="Times New Roman" w:hAnsi="Times New Roman"/>
+            <w:b/>
+            <w:bCs/>
+            <w:sz w:val="20"/>
+          </w:rPr>
+          <w:t>Testing</w:t>
+        </w:r>
+      </w:ins>
+      <w:ins w:id="12" w:author="Unknown Author" w:date="2018-06-04T15:26:35Z">
+        <w:r>
+          <w:rPr>
+            <w:rFonts w:ascii="Times New Roman" w:hAnsi="Times New Roman"/>
+            <w:sz w:val="20"/>
+          </w:rPr>
+          <w:t xml:space="preserve">:  ISTQB Certified </w:t>
+        </w:r>
+      </w:ins>
+      <w:ins w:id="13" w:author="Unknown Author" w:date="2018-06-04T15:27:01Z">
+        <w:r>
+          <w:rPr>
+            <w:rFonts w:ascii="Times New Roman" w:hAnsi="Times New Roman"/>
+            <w:sz w:val="20"/>
+          </w:rPr>
+          <w:t xml:space="preserve">– Foundation Level, Advanded – Test Manager, Advanced </w:t>
+        </w:r>
+      </w:ins>
+      <w:ins w:id="14" w:author="Unknown Author" w:date="2018-06-04T15:28:08Z">
+        <w:r>
+          <w:rPr>
+            <w:rFonts w:ascii="Times New Roman" w:hAnsi="Times New Roman"/>
+            <w:sz w:val="20"/>
+          </w:rPr>
+          <w:t>–</w:t>
+        </w:r>
+      </w:ins>
+      <w:ins w:id="15" w:author="Unknown Author" w:date="2018-06-04T15:27:01Z">
+        <w:r>
+          <w:rPr>
+            <w:rFonts w:ascii="Times New Roman" w:hAnsi="Times New Roman"/>
+            <w:sz w:val="20"/>
+          </w:rPr>
+          <w:t xml:space="preserve"> </w:t>
+        </w:r>
+      </w:ins>
+      <w:ins w:id="16" w:author="Unknown Author" w:date="2018-06-04T15:28:08Z">
+        <w:r>
+          <w:rPr>
+            <w:rFonts w:ascii="Times New Roman" w:hAnsi="Times New Roman"/>
+            <w:sz w:val="20"/>
+          </w:rPr>
+          <w:t>Test Anaylyst, Developmental Test and Evaluation test techniques, and Contractor test techniques.</w:t>
+        </w:r>
+      </w:ins>
     </w:p>
     <w:p>
       <w:pPr>
@@ -4785,6 +4897,143 @@
     <w:p>
       <w:pPr>
         <w:pStyle w:val="Normal"/>
+        <w:rPr/>
+      </w:pPr>
+      <w:ins w:id="17" w:author="Unknown Author" w:date="2018-06-04T15:14:19Z">
+        <w:r>
+          <w:rPr>
+            <w:rFonts w:ascii="Times New Roman" w:hAnsi="Times New Roman"/>
+            <w:b/>
+            <w:sz w:val="20"/>
+          </w:rPr>
+          <w:t>MANTECH, Senior CNO Developer (Sep 2017 - Present)</w:t>
+        </w:r>
+      </w:ins>
+    </w:p>
+    <w:p>
+      <w:pPr>
+        <w:pStyle w:val="Normal"/>
+        <w:rPr/>
+      </w:pPr>
+      <w:ins w:id="18" w:author="Unknown Author" w:date="2018-06-04T15:14:19Z">
+        <w:r>
+          <w:rPr>
+            <w:rFonts w:ascii="Times New Roman" w:hAnsi="Times New Roman"/>
+            <w:b/>
+            <w:sz w:val="20"/>
+          </w:rPr>
+          <w:t>Duties/Responsibilities:</w:t>
+        </w:r>
+      </w:ins>
+      <w:ins w:id="19" w:author="Unknown Author" w:date="2018-06-04T15:14:19Z">
+        <w:r>
+          <w:rPr>
+            <w:rFonts w:ascii="Times New Roman" w:hAnsi="Times New Roman"/>
+            <w:sz w:val="20"/>
+          </w:rPr>
+          <w:t xml:space="preserve">  </w:t>
+        </w:r>
+      </w:ins>
+    </w:p>
+    <w:p>
+      <w:pPr>
+        <w:pStyle w:val="Normal"/>
+        <w:rPr/>
+      </w:pPr>
+      <w:ins w:id="20" w:author="Unknown Author" w:date="2018-06-04T15:14:19Z">
+        <w:r>
+          <w:rPr>
+            <w:rFonts w:ascii="Times New Roman" w:hAnsi="Times New Roman"/>
+            <w:sz w:val="20"/>
+          </w:rPr>
+          <w:t xml:space="preserve">Mr. Chandler is responsible for the </w:t>
+        </w:r>
+      </w:ins>
+      <w:ins w:id="21" w:author="Unknown Author" w:date="2018-06-04T15:14:19Z">
+        <w:r>
+          <w:rPr>
+            <w:rFonts w:ascii="Times New Roman" w:hAnsi="Times New Roman"/>
+            <w:sz w:val="20"/>
+          </w:rPr>
+          <w:t>Developing and maintaining a software repository for the 90</w:t>
+        </w:r>
+      </w:ins>
+      <w:ins w:id="22" w:author="Unknown Author" w:date="2018-06-04T15:14:19Z">
+        <w:r>
+          <w:rPr>
+            <w:rFonts w:ascii="Times New Roman" w:hAnsi="Times New Roman"/>
+            <w:sz w:val="20"/>
+            <w:vertAlign w:val="superscript"/>
+          </w:rPr>
+          <w:t>th</w:t>
+        </w:r>
+      </w:ins>
+      <w:ins w:id="23" w:author="Unknown Author" w:date="2018-06-04T15:14:19Z">
+        <w:r>
+          <w:rPr>
+            <w:rFonts w:ascii="Times New Roman" w:hAnsi="Times New Roman"/>
+            <w:sz w:val="20"/>
+          </w:rPr>
+          <w:t xml:space="preserve"> Cyberspace Operations Squadron (90 COS).  He helps to maintain a set of servers that are used to both periodically download updates to software repositories that are used by developers on several closed networks.  He also helps to maintain the scripts that are necessary to download the updates to the software repositories as well as merging the updates to the software repositories on the closed networks.  Mr. Chandler also is responsible for maintaining all current software licenses for the 90 COS.</w:t>
+        </w:r>
+      </w:ins>
+    </w:p>
+    <w:p>
+      <w:pPr>
+        <w:pStyle w:val="Normal"/>
+        <w:rPr/>
+      </w:pPr>
+      <w:ins w:id="24" w:author="Unknown Author" w:date="2018-06-04T15:14:19Z">
+        <w:r>
+          <w:rPr>
+            <w:rFonts w:ascii="Times New Roman" w:hAnsi="Times New Roman"/>
+            <w:b/>
+            <w:sz w:val="20"/>
+          </w:rPr>
+          <w:t>Skills Utilized:</w:t>
+        </w:r>
+      </w:ins>
+      <w:ins w:id="25" w:author="Unknown Author" w:date="2018-06-04T15:14:19Z">
+        <w:r>
+          <w:rPr>
+            <w:rFonts w:ascii="Times New Roman" w:hAnsi="Times New Roman"/>
+            <w:sz w:val="20"/>
+          </w:rPr>
+          <w:t xml:space="preserve"> </w:t>
+        </w:r>
+      </w:ins>
+      <w:ins w:id="26" w:author="Unknown Author" w:date="2018-06-04T15:14:19Z">
+        <w:r>
+          <w:rPr>
+            <w:rFonts w:ascii="Times New Roman" w:hAnsi="Times New Roman"/>
+            <w:vanish/>
+            <w:sz w:val="20"/>
+          </w:rPr>
+          <w:t xml:space="preserve"> </w:t>
+        </w:r>
+      </w:ins>
+      <w:ins w:id="27" w:author="Unknown Author" w:date="2018-06-04T15:14:19Z">
+        <w:r>
+          <w:rPr>
+            <w:rFonts w:ascii="Times New Roman" w:hAnsi="Times New Roman"/>
+            <w:sz w:val="20"/>
+          </w:rPr>
+          <w:t xml:space="preserve">Mr. Chandler </w:t>
+        </w:r>
+      </w:ins>
+      <w:ins w:id="28" w:author="Unknown Author" w:date="2018-06-04T15:14:19Z">
+        <w:r>
+          <w:rPr>
+            <w:rFonts w:ascii="Times New Roman" w:hAnsi="Times New Roman"/>
+            <w:sz w:val="20"/>
+          </w:rPr>
+          <w:t>utilizes his knowledge of Bash scripting language as well as other tools such as Ansible to automate the maintenance and upkeep of the software repositories.  His extensive knowledge of Linux administration and Windows administration is used to maintain the software repositories.</w:t>
+        </w:r>
+      </w:ins>
+    </w:p>
+    <w:p>
+      <w:pPr>
+        <w:pStyle w:val="Normal"/>
         <w:rPr>
           <w:rFonts w:ascii="Times New Roman" w:hAnsi="Times New Roman"/>
           <w:b/>
@@ -4792,22 +5041,20 @@
           <w:sz w:val="20"/>
         </w:rPr>
       </w:pPr>
-      <w:r>
-        <w:rPr>
-          <w:rFonts w:ascii="Times New Roman" w:hAnsi="Times New Roman"/>
-          <w:b/>
-          <w:sz w:val="20"/>
-        </w:rPr>
-        <w:t>ISHPI, Technical Developer Lead (Aug 2015 – Present)</w:t>
-      </w:r>
+      <w:ins w:id="29" w:author="Unknown Author" w:date="2018-06-04T15:14:19Z">
+        <w:r>
+          <w:rPr>
+            <w:rFonts w:ascii="Times New Roman" w:hAnsi="Times New Roman"/>
+            <w:b/>
+            <w:sz w:val="20"/>
+          </w:rPr>
+        </w:r>
+      </w:ins>
     </w:p>
     <w:p>
       <w:pPr>
         <w:pStyle w:val="Normal"/>
-        <w:rPr>
-          <w:rFonts w:ascii="Times New Roman" w:hAnsi="Times New Roman"/>
-          <w:sz w:val="20"/>
-        </w:rPr>
+        <w:rPr/>
       </w:pPr>
       <w:r>
         <w:rPr>
@@ -4815,14 +5062,35 @@
           <w:b/>
           <w:sz w:val="20"/>
         </w:rPr>
-        <w:t>Duties/Responsibilities:</w:t>
-      </w:r>
-      <w:r>
-        <w:rPr>
-          <w:rFonts w:ascii="Times New Roman" w:hAnsi="Times New Roman"/>
-          <w:sz w:val="20"/>
-        </w:rPr>
-        <w:t xml:space="preserve">  </w:t>
+        <w:t xml:space="preserve">ISHPI, Technical Developer Lead (Aug 2015 – </w:t>
+      </w:r>
+      <w:del w:id="30" w:author="Unknown Author" w:date="2018-06-04T15:15:09Z">
+        <w:r>
+          <w:rPr>
+            <w:rFonts w:ascii="Times New Roman" w:hAnsi="Times New Roman"/>
+            <w:b/>
+            <w:sz w:val="20"/>
+          </w:rPr>
+          <w:delText>Present</w:delText>
+        </w:r>
+      </w:del>
+      <w:ins w:id="31" w:author="Unknown Author" w:date="2018-06-04T15:15:09Z">
+        <w:r>
+          <w:rPr>
+            <w:rFonts w:ascii="Times New Roman" w:hAnsi="Times New Roman"/>
+            <w:b/>
+            <w:sz w:val="20"/>
+          </w:rPr>
+          <w:t>Sep 2017</w:t>
+        </w:r>
+      </w:ins>
+      <w:r>
+        <w:rPr>
+          <w:rFonts w:ascii="Times New Roman" w:hAnsi="Times New Roman"/>
+          <w:b/>
+          <w:sz w:val="20"/>
+        </w:rPr>
+        <w:t>)</w:t>
       </w:r>
     </w:p>
     <w:p>
@@ -4833,12 +5101,22 @@
           <w:sz w:val="20"/>
         </w:rPr>
       </w:pPr>
-      <w:r>
-        <w:rPr>
-          <w:rFonts w:ascii="Times New Roman" w:hAnsi="Times New Roman"/>
-          <w:sz w:val="20"/>
-        </w:rPr>
-        <w:t>Mr. Chandler is responsible for the development and maintenance of DISAs ACCM software.  ACCM is a plugin that integrates with (currently) McAfee’s ePolicy Orchestrator system to provide end system software installation and patch tracking.  This work includes implementing requirements from DISA into the ACCM software.  Mr. Chandler is also responsible for providing Tier III trouble ticket support.  Mr. Chandler provides technical direction for a 6 person development team with regards to ACCM development and maintenance.</w:t>
+      <w:bookmarkStart w:id="1" w:name="__DdeLink__490_2144592043"/>
+      <w:bookmarkEnd w:id="1"/>
+      <w:r>
+        <w:rPr>
+          <w:rFonts w:ascii="Times New Roman" w:hAnsi="Times New Roman"/>
+          <w:b/>
+          <w:sz w:val="20"/>
+        </w:rPr>
+        <w:t>Duties/Responsibilities:</w:t>
+      </w:r>
+      <w:r>
+        <w:rPr>
+          <w:rFonts w:ascii="Times New Roman" w:hAnsi="Times New Roman"/>
+          <w:sz w:val="20"/>
+        </w:rPr>
+        <w:t xml:space="preserve">  </w:t>
       </w:r>
     </w:p>
     <w:p>
@@ -4846,6 +5124,22 @@
         <w:pStyle w:val="Normal"/>
         <w:rPr>
           <w:rFonts w:ascii="Times New Roman" w:hAnsi="Times New Roman"/>
+          <w:sz w:val="20"/>
+        </w:rPr>
+      </w:pPr>
+      <w:r>
+        <w:rPr>
+          <w:rFonts w:ascii="Times New Roman" w:hAnsi="Times New Roman"/>
+          <w:sz w:val="20"/>
+        </w:rPr>
+        <w:t>Mr. Chandler is responsible for the development and maintenance of DISAs ACCM software.  ACCM is a plugin that integrates with (currently) McAfee’s ePolicy Orchestrator system to provide end system software installation and patch tracking.  This work includes implementing requirements from DISA into the ACCM software.  Mr. Chandler is also responsible for providing Tier III trouble ticket support.  Mr. Chandler provides technical direction for a 6 person development team with regards to ACCM development and maintenance.</w:t>
+      </w:r>
+    </w:p>
+    <w:p>
+      <w:pPr>
+        <w:pStyle w:val="Normal"/>
+        <w:rPr>
+          <w:rFonts w:ascii="Times New Roman" w:hAnsi="Times New Roman"/>
           <w:b/>
           <w:b/>
           <w:sz w:val="20"/>
@@ -4899,6 +5193,9 @@
           <w:sz w:val="20"/>
         </w:rPr>
       </w:r>
+      <w:bookmarkStart w:id="2" w:name="__DdeLink__490_2144592043"/>
+      <w:bookmarkStart w:id="3" w:name="__DdeLink__490_2144592043"/>
+      <w:bookmarkEnd w:id="3"/>
     </w:p>
     <w:p>
       <w:pPr>
@@ -5197,6 +5494,27 @@
       <w:r>
         <w:rPr/>
         <w:t>Mr. Chandler is responsible for verifying vulnerabilities in operating systems and applications. He works extensively with Windows NT, Unix, and Linux.  His knowledge of several networking protocols has aided in the research and development of vulnerability tools.  Mr. Chandler has extensive knowledge and skill in programming using C, C++, and Java.  He developed several detection tools for the Air Force including a FrontPage Extension detector tool, BO2K detector tool, and detection tools for several Distributed Denial of Service programs.  Mr. Chandler was also responsible for maintaining an inventory of the software used by the Infosec team.  He was responsible for performing network administration duties for the Infosec testing lab.  This included the use of several administration tools to include nmap, netcat, nbtstat, nestat, traceroute, as well as the maintenance necessary to ensure network integrity through consistent policing/repair/creation of a high variety of lines and cables.  His duties included the installation of several OS’s (WindowsNT/2000 Server and Workstation, Windows98, and Red Hat Linux versions 5.0 thru 6.2), configuration of the target computers for network connectivity using TCP/IP as the transport protocol, configuration of a Cisco 3600 series router to route for various separate sub-nets, the use of custom cabling, and the installation &amp; use of packet sniffers.  In addition, Mr. Chandler is responsible for the installation, testing, and experimentation of various anti-virus software including Norton and McAfee Desktop/Groupware Anti-Virus scanners.</w:t>
+      </w:r>
+    </w:p>
+    <w:p>
+      <w:pPr>
+        <w:sectPr>
+          <w:type w:val="continuous"/>
+          <w:pgSz w:w="12240" w:h="15840"/>
+          <w:pgMar w:left="1728" w:right="1008" w:header="576" w:top="1008" w:footer="0" w:bottom="1008" w:gutter="0"/>
+          <w:formProt w:val="false"/>
+          <w:textDirection w:val="lrTb"/>
+          <w:docGrid w:type="default" w:linePitch="360" w:charSpace="0"/>
+        </w:sectPr>
+      </w:pPr>
+    </w:p>
+    <w:p>
+      <w:pPr>
+        <w:pStyle w:val="Normal"/>
+        <w:rPr/>
+      </w:pPr>
+      <w:r>
+        <w:rPr/>
       </w:r>
     </w:p>
     <w:p>
@@ -5270,7 +5588,7 @@
       <w:rPr>
         <w:rStyle w:val="Pagenumber"/>
       </w:rPr>
-      <w:t>5</w:t>
+      <w:t>3</w:t>
     </w:r>
     <w:r>
       <w:rPr>
@@ -5368,6 +5686,7 @@
       <w:tabs>
         <w:tab w:val="left" w:pos="360" w:leader="none"/>
         <w:tab w:val="center" w:pos="4320" w:leader="none"/>
+        <w:tab w:val="right" w:pos="8640" w:leader="none"/>
         <w:tab w:val="right" w:pos="9270" w:leader="none"/>
       </w:tabs>
       <w:rPr/>
@@ -5377,21 +5696,7 @@
         <w:rFonts w:ascii="Times New Roman" w:hAnsi="Times New Roman"/>
         <w:b/>
       </w:rPr>
-      <w:t xml:space="preserve">Senior Cyber Network Operations (CNO) </w:t>
-    </w:r>
-    <w:r>
-      <w:rPr>
-        <w:rFonts w:ascii="Times New Roman" w:hAnsi="Times New Roman"/>
-        <w:b/>
-      </w:rPr>
-      <w:t>Developer</w:t>
-    </w:r>
-    <w:r>
-      <w:rPr>
-        <w:rFonts w:ascii="Times New Roman" w:hAnsi="Times New Roman"/>
-        <w:b/>
-      </w:rPr>
-      <w:t xml:space="preserve"> </w:t>
+      <w:t xml:space="preserve">Senior Cyber Network Operations (CNO) Developer </w:t>
       <w:tab/>
     </w:r>
     <w:r>
@@ -5408,6 +5713,7 @@
       <w:tabs>
         <w:tab w:val="left" w:pos="360" w:leader="none"/>
         <w:tab w:val="center" w:pos="4320" w:leader="none"/>
+        <w:tab w:val="right" w:pos="8640" w:leader="none"/>
         <w:tab w:val="right" w:pos="9270" w:leader="none"/>
       </w:tabs>
       <w:rPr>
@@ -5432,6 +5738,7 @@
       <w:tabs>
         <w:tab w:val="left" w:pos="360" w:leader="none"/>
         <w:tab w:val="center" w:pos="4320" w:leader="none"/>
+        <w:tab w:val="right" w:pos="8640" w:leader="none"/>
         <w:tab w:val="right" w:pos="9270" w:leader="none"/>
       </w:tabs>
       <w:jc w:val="right"/>
@@ -5465,6 +5772,8 @@
       </w:pPr>
       <w:rPr>
         <w:rFonts w:ascii="Symbol" w:hAnsi="Symbol" w:cs="Symbol" w:hint="default"/>
+        <w:sz w:val="20"/>
+        <w:rFonts w:cs="Symbol"/>
       </w:rPr>
     </w:lvl>
     <w:lvl w:ilvl="1">
@@ -5582,6 +5891,7 @@
         <w:i w:val="false"/>
         <w:u w:val="none"/>
         <w:b w:val="false"/>
+        <w:rFonts w:cs="Symbol"/>
       </w:rPr>
     </w:lvl>
     <w:lvl w:ilvl="1">
@@ -5692,6 +6002,8 @@
       </w:pPr>
       <w:rPr>
         <w:rFonts w:ascii="Symbol" w:hAnsi="Symbol" w:cs="Symbol" w:hint="default"/>
+        <w:sz w:val="20"/>
+        <w:rFonts w:cs="Symbol"/>
       </w:rPr>
     </w:lvl>
     <w:lvl w:ilvl="1">
@@ -5717,6 +6029,7 @@
       </w:pPr>
       <w:rPr>
         <w:rFonts w:ascii="Wingdings" w:hAnsi="Wingdings" w:cs="Wingdings" w:hint="default"/>
+        <w:rFonts w:cs="Wingdings"/>
       </w:rPr>
     </w:lvl>
     <w:lvl w:ilvl="3">
@@ -5729,6 +6042,7 @@
       </w:pPr>
       <w:rPr>
         <w:rFonts w:ascii="Symbol" w:hAnsi="Symbol" w:cs="Symbol" w:hint="default"/>
+        <w:rFonts w:cs="Symbol"/>
       </w:rPr>
     </w:lvl>
     <w:lvl w:ilvl="4">
@@ -5754,6 +6068,7 @@
       </w:pPr>
       <w:rPr>
         <w:rFonts w:ascii="Wingdings" w:hAnsi="Wingdings" w:cs="Wingdings" w:hint="default"/>
+        <w:rFonts w:cs="Wingdings"/>
       </w:rPr>
     </w:lvl>
     <w:lvl w:ilvl="6">
@@ -5766,6 +6081,7 @@
       </w:pPr>
       <w:rPr>
         <w:rFonts w:ascii="Symbol" w:hAnsi="Symbol" w:cs="Symbol" w:hint="default"/>
+        <w:rFonts w:cs="Symbol"/>
       </w:rPr>
     </w:lvl>
     <w:lvl w:ilvl="7">
@@ -5791,6 +6107,7 @@
       </w:pPr>
       <w:rPr>
         <w:rFonts w:ascii="Wingdings" w:hAnsi="Wingdings" w:cs="Wingdings" w:hint="default"/>
+        <w:rFonts w:cs="Wingdings"/>
       </w:rPr>
     </w:lvl>
   </w:abstractNum>
@@ -5805,6 +6122,8 @@
       </w:pPr>
       <w:rPr>
         <w:rFonts w:ascii="Symbol" w:hAnsi="Symbol" w:cs="Symbol" w:hint="default"/>
+        <w:sz w:val="20"/>
+        <w:rFonts w:cs="Symbol"/>
       </w:rPr>
     </w:lvl>
     <w:lvl w:ilvl="1">
@@ -5830,6 +6149,7 @@
       </w:pPr>
       <w:rPr>
         <w:rFonts w:ascii="Wingdings" w:hAnsi="Wingdings" w:cs="Wingdings" w:hint="default"/>
+        <w:rFonts w:cs="Wingdings"/>
       </w:rPr>
     </w:lvl>
     <w:lvl w:ilvl="3">
@@ -5842,6 +6162,7 @@
       </w:pPr>
       <w:rPr>
         <w:rFonts w:ascii="Symbol" w:hAnsi="Symbol" w:cs="Symbol" w:hint="default"/>
+        <w:rFonts w:cs="Symbol"/>
       </w:rPr>
     </w:lvl>
     <w:lvl w:ilvl="4">
@@ -5867,6 +6188,7 @@
       </w:pPr>
       <w:rPr>
         <w:rFonts w:ascii="Wingdings" w:hAnsi="Wingdings" w:cs="Wingdings" w:hint="default"/>
+        <w:rFonts w:cs="Wingdings"/>
       </w:rPr>
     </w:lvl>
     <w:lvl w:ilvl="6">
@@ -5879,6 +6201,7 @@
       </w:pPr>
       <w:rPr>
         <w:rFonts w:ascii="Symbol" w:hAnsi="Symbol" w:cs="Symbol" w:hint="default"/>
+        <w:rFonts w:cs="Symbol"/>
       </w:rPr>
     </w:lvl>
     <w:lvl w:ilvl="7">
@@ -5904,6 +6227,7 @@
       </w:pPr>
       <w:rPr>
         <w:rFonts w:ascii="Wingdings" w:hAnsi="Wingdings" w:cs="Wingdings" w:hint="default"/>
+        <w:rFonts w:cs="Wingdings"/>
       </w:rPr>
     </w:lvl>
   </w:abstractNum>
@@ -6419,7 +6743,7 @@
       <w:kern w:val="0"/>
       <w:sz w:val="24"/>
       <w:szCs w:val="20"/>
-      <w:lang w:eastAsia="ar-SA" w:val="en-US" w:bidi="ar-SA"/>
+      <w:lang w:val="en-US" w:eastAsia="ar-SA" w:bidi="ar-SA"/>
     </w:rPr>
   </w:style>
   <w:style w:type="paragraph" w:styleId="Heading1">
@@ -6857,6 +7181,158 @@
     <w:qFormat/>
     <w:rPr/>
   </w:style>
+  <w:style w:type="character" w:styleId="ListLabel9">
+    <w:name w:val="ListLabel 9"/>
+    <w:qFormat/>
+    <w:rPr>
+      <w:rFonts w:ascii="Times New Roman" w:hAnsi="Times New Roman" w:cs="Symbol"/>
+      <w:sz w:val="20"/>
+    </w:rPr>
+  </w:style>
+  <w:style w:type="character" w:styleId="ListLabel10">
+    <w:name w:val="ListLabel 10"/>
+    <w:qFormat/>
+    <w:rPr>
+      <w:rFonts w:ascii="Times New Roman" w:hAnsi="Times New Roman" w:cs="Symbol"/>
+      <w:b w:val="false"/>
+      <w:i w:val="false"/>
+      <w:sz w:val="20"/>
+      <w:u w:val="none"/>
+    </w:rPr>
+  </w:style>
+  <w:style w:type="character" w:styleId="ListLabel11">
+    <w:name w:val="ListLabel 11"/>
+    <w:qFormat/>
+    <w:rPr>
+      <w:rFonts w:ascii="Times New Roman" w:hAnsi="Times New Roman" w:cs="Symbol"/>
+      <w:sz w:val="20"/>
+    </w:rPr>
+  </w:style>
+  <w:style w:type="character" w:styleId="ListLabel12">
+    <w:name w:val="ListLabel 12"/>
+    <w:qFormat/>
+    <w:rPr>
+      <w:rFonts w:cs="Courier New"/>
+    </w:rPr>
+  </w:style>
+  <w:style w:type="character" w:styleId="ListLabel13">
+    <w:name w:val="ListLabel 13"/>
+    <w:qFormat/>
+    <w:rPr>
+      <w:rFonts w:cs="Wingdings"/>
+    </w:rPr>
+  </w:style>
+  <w:style w:type="character" w:styleId="ListLabel14">
+    <w:name w:val="ListLabel 14"/>
+    <w:qFormat/>
+    <w:rPr>
+      <w:rFonts w:cs="Symbol"/>
+    </w:rPr>
+  </w:style>
+  <w:style w:type="character" w:styleId="ListLabel15">
+    <w:name w:val="ListLabel 15"/>
+    <w:qFormat/>
+    <w:rPr>
+      <w:rFonts w:cs="Courier New"/>
+    </w:rPr>
+  </w:style>
+  <w:style w:type="character" w:styleId="ListLabel16">
+    <w:name w:val="ListLabel 16"/>
+    <w:qFormat/>
+    <w:rPr>
+      <w:rFonts w:cs="Wingdings"/>
+    </w:rPr>
+  </w:style>
+  <w:style w:type="character" w:styleId="ListLabel17">
+    <w:name w:val="ListLabel 17"/>
+    <w:qFormat/>
+    <w:rPr>
+      <w:rFonts w:cs="Symbol"/>
+    </w:rPr>
+  </w:style>
+  <w:style w:type="character" w:styleId="ListLabel18">
+    <w:name w:val="ListLabel 18"/>
+    <w:qFormat/>
+    <w:rPr>
+      <w:rFonts w:cs="Courier New"/>
+    </w:rPr>
+  </w:style>
+  <w:style w:type="character" w:styleId="ListLabel19">
+    <w:name w:val="ListLabel 19"/>
+    <w:qFormat/>
+    <w:rPr>
+      <w:rFonts w:cs="Wingdings"/>
+    </w:rPr>
+  </w:style>
+  <w:style w:type="character" w:styleId="ListLabel20">
+    <w:name w:val="ListLabel 20"/>
+    <w:qFormat/>
+    <w:rPr>
+      <w:rFonts w:ascii="Times New Roman" w:hAnsi="Times New Roman" w:cs="Symbol"/>
+      <w:sz w:val="20"/>
+    </w:rPr>
+  </w:style>
+  <w:style w:type="character" w:styleId="ListLabel21">
+    <w:name w:val="ListLabel 21"/>
+    <w:qFormat/>
+    <w:rPr>
+      <w:rFonts w:cs="Courier New"/>
+    </w:rPr>
+  </w:style>
+  <w:style w:type="character" w:styleId="ListLabel22">
+    <w:name w:val="ListLabel 22"/>
+    <w:qFormat/>
+    <w:rPr>
+      <w:rFonts w:cs="Wingdings"/>
+    </w:rPr>
+  </w:style>
+  <w:style w:type="character" w:styleId="ListLabel23">
+    <w:name w:val="ListLabel 23"/>
+    <w:qFormat/>
+    <w:rPr>
+      <w:rFonts w:cs="Symbol"/>
+    </w:rPr>
+  </w:style>
+  <w:style w:type="character" w:styleId="ListLabel24">
+    <w:name w:val="ListLabel 24"/>
+    <w:qFormat/>
+    <w:rPr>
+      <w:rFonts w:cs="Courier New"/>
+    </w:rPr>
+  </w:style>
+  <w:style w:type="character" w:styleId="ListLabel25">
+    <w:name w:val="ListLabel 25"/>
+    <w:qFormat/>
+    <w:rPr>
+      <w:rFonts w:cs="Wingdings"/>
+    </w:rPr>
+  </w:style>
+  <w:style w:type="character" w:styleId="ListLabel26">
+    <w:name w:val="ListLabel 26"/>
+    <w:qFormat/>
+    <w:rPr>
+      <w:rFonts w:cs="Symbol"/>
+    </w:rPr>
+  </w:style>
+  <w:style w:type="character" w:styleId="ListLabel27">
+    <w:name w:val="ListLabel 27"/>
+    <w:qFormat/>
+    <w:rPr>
+      <w:rFonts w:cs="Courier New"/>
+    </w:rPr>
+  </w:style>
+  <w:style w:type="character" w:styleId="ListLabel28">
+    <w:name w:val="ListLabel 28"/>
+    <w:qFormat/>
+    <w:rPr>
+      <w:rFonts w:cs="Wingdings"/>
+    </w:rPr>
+  </w:style>
+  <w:style w:type="character" w:styleId="ListLabel29">
+    <w:name w:val="ListLabel 29"/>
+    <w:qFormat/>
+    <w:rPr/>
+  </w:style>
   <w:style w:type="paragraph" w:styleId="Heading" w:customStyle="1">
     <w:name w:val="Heading"/>
     <w:basedOn w:val="Normal"/>
@@ -7044,7 +7520,6 @@
   <w:style w:type="paragraph" w:styleId="Subtitle">
     <w:name w:val="Subtitle"/>
     <w:basedOn w:val="Heading"/>
-    <w:next w:val="TextBody"/>
     <w:qFormat/>
     <w:rsid w:val="005a7e9f"/>
     <w:pPr>

</xml_diff>